<commit_message>
Champ Doc data flow correction
</commit_message>
<xml_diff>
--- a/Doc/Carson_ChampionDoc.docx
+++ b/Doc/Carson_ChampionDoc.docx
@@ -68,7 +68,15 @@
         <w:ind w:left="720"/>
       </w:pPr>
       <w:r>
-        <w:t xml:space="preserve">I am in charge of initializing the game </w:t>
+        <w:t xml:space="preserve">I </w:t>
+      </w:r>
+      <w:proofErr w:type="gramStart"/>
+      <w:r>
+        <w:t>am in charge of</w:t>
+      </w:r>
+      <w:proofErr w:type="gramEnd"/>
+      <w:r>
+        <w:t xml:space="preserve"> initializing the game </w:t>
       </w:r>
       <w:r>
         <w:t xml:space="preserve">via </w:t>
@@ -539,7 +547,21 @@
         <w:rPr>
           <w:lang w:val="en-CA"/>
         </w:rPr>
-        <w:t>Calculate how much health should be removed from the player as a result of this collision.</w:t>
+        <w:t xml:space="preserve">Calculate how much health should be removed from the player </w:t>
+      </w:r>
+      <w:proofErr w:type="gramStart"/>
+      <w:r>
+        <w:rPr>
+          <w:lang w:val="en-CA"/>
+        </w:rPr>
+        <w:t>as a result of</w:t>
+      </w:r>
+      <w:proofErr w:type="gramEnd"/>
+      <w:r>
+        <w:rPr>
+          <w:lang w:val="en-CA"/>
+        </w:rPr>
+        <w:t xml:space="preserve"> this collision.</w:t>
       </w:r>
       <w:r>
         <w:rPr>
@@ -705,13 +727,7 @@
         <w:rPr>
           <w:lang w:val="en-CA"/>
         </w:rPr>
-        <w:t>D</w:t>
-      </w:r>
-      <w:r>
-        <w:rPr>
-          <w:lang w:val="en-CA"/>
-        </w:rPr>
-        <w:t>0</w:t>
+        <w:t>CS1</w:t>
       </w:r>
     </w:p>
     <w:p>
@@ -746,21 +762,51 @@
           <w:bCs/>
           <w:lang w:val="en-CA"/>
         </w:rPr>
-        <w:t>2</w:t>
-      </w:r>
+        <w:t xml:space="preserve">2 </w:t>
+      </w:r>
+      <w:r>
+        <w:rPr>
+          <w:lang w:val="en-CA"/>
+        </w:rPr>
+        <w:t>Get spawn locations for new zombie wave</w:t>
+      </w:r>
+    </w:p>
+    <w:p>
+      <w:pPr>
+        <w:spacing w:after="0"/>
+        <w:ind w:left="1440"/>
+      </w:pPr>
       <w:r>
         <w:rPr>
           <w:b/>
           <w:bCs/>
           <w:lang w:val="en-CA"/>
         </w:rPr>
+        <w:t>Summary:</w:t>
+      </w:r>
+      <w:r>
+        <w:rPr>
+          <w:lang w:val="en-CA"/>
+        </w:rPr>
         <w:t xml:space="preserve"> </w:t>
       </w:r>
       <w:r>
         <w:rPr>
           <w:lang w:val="en-CA"/>
         </w:rPr>
-        <w:t>Get spawn locations for new zombie wave</w:t>
+        <w:t>When it’s time for a new wave of zombies to spawn, the locations to spawn them from must be calculated</w:t>
+      </w:r>
+      <w:r>
+        <w:rPr>
+          <w:lang w:val="en-CA"/>
+        </w:rPr>
+        <w:t>/chosen so they are spread out, but near the player and within accessible areas.</w:t>
+      </w:r>
+      <w:r>
+        <w:rPr>
+          <w:lang w:val="en-CA"/>
+        </w:rPr>
+        <w:t xml:space="preserve"> </w:t>
       </w:r>
     </w:p>
     <w:p>
@@ -774,7 +820,7 @@
           <w:bCs/>
           <w:lang w:val="en-CA"/>
         </w:rPr>
-        <w:t>Summary:</w:t>
+        <w:t>Actors:</w:t>
       </w:r>
       <w:r>
         <w:rPr>
@@ -782,23 +828,19 @@
         </w:rPr>
         <w:t xml:space="preserve"> </w:t>
       </w:r>
-      <w:r>
-        <w:rPr>
-          <w:lang w:val="en-CA"/>
-        </w:rPr>
-        <w:t>When it’s time for a new wave of zombies to spawn, the locations to spawn them from must be calculated</w:t>
-      </w:r>
-      <w:r>
-        <w:rPr>
-          <w:lang w:val="en-CA"/>
-        </w:rPr>
-        <w:t>/chosen so they are spread out, but near the player and within accessible areas.</w:t>
-      </w:r>
-      <w:r>
-        <w:rPr>
-          <w:lang w:val="en-CA"/>
-        </w:rPr>
-        <w:t xml:space="preserve"> </w:t>
+      <w:proofErr w:type="spellStart"/>
+      <w:r>
+        <w:rPr>
+          <w:lang w:val="en-CA"/>
+        </w:rPr>
+        <w:t>SpawnWave</w:t>
+      </w:r>
+      <w:proofErr w:type="spellEnd"/>
+      <w:r>
+        <w:rPr>
+          <w:lang w:val="en-CA"/>
+        </w:rPr>
+        <w:t xml:space="preserve"> method</w:t>
       </w:r>
     </w:p>
     <w:p>
@@ -812,7 +854,7 @@
           <w:bCs/>
           <w:lang w:val="en-CA"/>
         </w:rPr>
-        <w:t>Actors:</w:t>
+        <w:t>Preconditions:</w:t>
       </w:r>
       <w:r>
         <w:rPr>
@@ -820,19 +862,17 @@
         </w:rPr>
         <w:t xml:space="preserve"> </w:t>
       </w:r>
-      <w:proofErr w:type="spellStart"/>
-      <w:r>
-        <w:rPr>
-          <w:lang w:val="en-CA"/>
-        </w:rPr>
-        <w:t>SpawnWave</w:t>
-      </w:r>
-      <w:proofErr w:type="spellEnd"/>
-      <w:r>
-        <w:rPr>
-          <w:lang w:val="en-CA"/>
-        </w:rPr>
-        <w:t xml:space="preserve"> method</w:t>
+      <w:r>
+        <w:rPr>
+          <w:lang w:val="en-CA"/>
+        </w:rPr>
+        <w:t xml:space="preserve">Game has begun, </w:t>
+      </w:r>
+      <w:r>
+        <w:rPr>
+          <w:lang w:val="en-CA"/>
+        </w:rPr>
+        <w:t>the timer has reached the next wave start time</w:t>
       </w:r>
     </w:p>
     <w:p>
@@ -846,7 +886,7 @@
           <w:bCs/>
           <w:lang w:val="en-CA"/>
         </w:rPr>
-        <w:t>Preconditions:</w:t>
+        <w:t>Basic sequence:</w:t>
       </w:r>
       <w:r>
         <w:rPr>
@@ -854,17 +894,193 @@
         </w:rPr>
         <w:t xml:space="preserve"> </w:t>
       </w:r>
-      <w:r>
-        <w:rPr>
-          <w:lang w:val="en-CA"/>
-        </w:rPr>
-        <w:t xml:space="preserve">Game has begun, </w:t>
-      </w:r>
-      <w:r>
-        <w:rPr>
-          <w:lang w:val="en-CA"/>
-        </w:rPr>
-        <w:t>the timer has reached the next wave start time</w:t>
+    </w:p>
+    <w:p>
+      <w:pPr>
+        <w:spacing w:after="0"/>
+        <w:ind w:left="2160"/>
+      </w:pPr>
+      <w:r>
+        <w:rPr>
+          <w:b/>
+          <w:bCs/>
+          <w:lang w:val="en-CA"/>
+        </w:rPr>
+        <w:t>Step 1:</w:t>
+      </w:r>
+      <w:r>
+        <w:rPr>
+          <w:lang w:val="en-CA"/>
+        </w:rPr>
+        <w:t xml:space="preserve"> </w:t>
+      </w:r>
+      <w:r>
+        <w:rPr>
+          <w:lang w:val="en-CA"/>
+        </w:rPr>
+        <w:t xml:space="preserve">Check which areas are </w:t>
+      </w:r>
+      <w:proofErr w:type="gramStart"/>
+      <w:r>
+        <w:rPr>
+          <w:lang w:val="en-CA"/>
+        </w:rPr>
+        <w:t>unlocked, and</w:t>
+      </w:r>
+      <w:proofErr w:type="gramEnd"/>
+      <w:r>
+        <w:rPr>
+          <w:lang w:val="en-CA"/>
+        </w:rPr>
+        <w:t xml:space="preserve"> use that to add to the array of possible locations if needed.</w:t>
+      </w:r>
+    </w:p>
+    <w:p>
+      <w:pPr>
+        <w:spacing w:after="0"/>
+        <w:ind w:left="2160"/>
+      </w:pPr>
+      <w:r>
+        <w:rPr>
+          <w:b/>
+          <w:bCs/>
+          <w:lang w:val="en-CA"/>
+        </w:rPr>
+        <w:t>Step 2:</w:t>
+      </w:r>
+      <w:r>
+        <w:rPr>
+          <w:lang w:val="en-CA"/>
+        </w:rPr>
+        <w:t xml:space="preserve"> </w:t>
+      </w:r>
+      <w:r>
+        <w:rPr>
+          <w:lang w:val="en-CA"/>
+        </w:rPr>
+        <w:t>Iterate once through the spawn position array (looping back to the start if the end of the array is passed</w:t>
+      </w:r>
+      <w:proofErr w:type="gramStart"/>
+      <w:r>
+        <w:rPr>
+          <w:lang w:val="en-CA"/>
+        </w:rPr>
+        <w:t>), and</w:t>
+      </w:r>
+      <w:proofErr w:type="gramEnd"/>
+      <w:r>
+        <w:rPr>
+          <w:lang w:val="en-CA"/>
+        </w:rPr>
+        <w:t xml:space="preserve"> return that Vector2 position.</w:t>
+      </w:r>
+    </w:p>
+    <w:p>
+      <w:pPr>
+        <w:spacing w:after="0"/>
+        <w:ind w:left="2160"/>
+      </w:pPr>
+      <w:r>
+        <w:rPr>
+          <w:b/>
+          <w:bCs/>
+          <w:lang w:val="en-CA"/>
+        </w:rPr>
+        <w:t>Step 3:</w:t>
+      </w:r>
+      <w:r>
+        <w:rPr>
+          <w:lang w:val="en-CA"/>
+        </w:rPr>
+        <w:t xml:space="preserve"> </w:t>
+      </w:r>
+      <w:r>
+        <w:rPr>
+          <w:lang w:val="en-CA"/>
+        </w:rPr>
+        <w:t xml:space="preserve">Get the current player object from the </w:t>
+      </w:r>
+      <w:proofErr w:type="spellStart"/>
+      <w:r>
+        <w:rPr>
+          <w:lang w:val="en-CA"/>
+        </w:rPr>
+        <w:t>GameManager</w:t>
+      </w:r>
+      <w:proofErr w:type="spellEnd"/>
+      <w:r>
+        <w:rPr>
+          <w:lang w:val="en-CA"/>
+        </w:rPr>
+        <w:t xml:space="preserve"> (which is dynamic binding, as this object may be of type </w:t>
+      </w:r>
+      <w:proofErr w:type="spellStart"/>
+      <w:r>
+        <w:rPr>
+          <w:lang w:val="en-CA"/>
+        </w:rPr>
+        <w:t>SurvivalPlayer</w:t>
+      </w:r>
+      <w:proofErr w:type="spellEnd"/>
+      <w:r>
+        <w:rPr>
+          <w:lang w:val="en-CA"/>
+        </w:rPr>
+        <w:t xml:space="preserve"> or </w:t>
+      </w:r>
+      <w:proofErr w:type="spellStart"/>
+      <w:r>
+        <w:rPr>
+          <w:lang w:val="en-CA"/>
+        </w:rPr>
+        <w:t>BCPlayer</w:t>
+      </w:r>
+      <w:proofErr w:type="spellEnd"/>
+      <w:r>
+        <w:rPr>
+          <w:lang w:val="en-CA"/>
+        </w:rPr>
+        <w:t xml:space="preserve"> at runtime</w:t>
+      </w:r>
+      <w:proofErr w:type="gramStart"/>
+      <w:r>
+        <w:rPr>
+          <w:lang w:val="en-CA"/>
+        </w:rPr>
+        <w:t>), and</w:t>
+      </w:r>
+      <w:proofErr w:type="gramEnd"/>
+      <w:r>
+        <w:rPr>
+          <w:lang w:val="en-CA"/>
+        </w:rPr>
+        <w:t xml:space="preserve"> check its location.</w:t>
+      </w:r>
+    </w:p>
+    <w:p>
+      <w:pPr>
+        <w:spacing w:after="0"/>
+        <w:ind w:left="2160"/>
+      </w:pPr>
+      <w:r>
+        <w:rPr>
+          <w:b/>
+          <w:bCs/>
+          <w:lang w:val="en-CA"/>
+        </w:rPr>
+        <w:t>Step 4:</w:t>
+      </w:r>
+      <w:r>
+        <w:rPr>
+          <w:lang w:val="en-CA"/>
+        </w:rPr>
+        <w:t xml:space="preserve"> </w:t>
+      </w:r>
+      <w:r>
+        <w:rPr>
+          <w:lang w:val="en-CA"/>
+        </w:rPr>
+        <w:t>If the chosen spawn location is too far from the player, repeat step 2.</w:t>
       </w:r>
     </w:p>
     <w:p>
@@ -878,19 +1094,25 @@
           <w:bCs/>
           <w:lang w:val="en-CA"/>
         </w:rPr>
-        <w:t>Basic sequence:</w:t>
-      </w:r>
-      <w:r>
-        <w:rPr>
-          <w:lang w:val="en-CA"/>
-        </w:rPr>
-        <w:t xml:space="preserve"> </w:t>
+        <w:t>Post conditions:</w:t>
+      </w:r>
+      <w:r>
+        <w:rPr>
+          <w:lang w:val="en-CA"/>
+        </w:rPr>
+        <w:t xml:space="preserve"> The next zombie in the wave will be spawned from this position</w:t>
+      </w:r>
+      <w:r>
+        <w:rPr>
+          <w:lang w:val="en-CA"/>
+        </w:rPr>
+        <w:t xml:space="preserve">. </w:t>
       </w:r>
     </w:p>
     <w:p>
       <w:pPr>
         <w:spacing w:after="0"/>
-        <w:ind w:left="2160"/>
+        <w:ind w:left="1440"/>
       </w:pPr>
       <w:r>
         <w:rPr>
@@ -898,7 +1120,7 @@
           <w:bCs/>
           <w:lang w:val="en-CA"/>
         </w:rPr>
-        <w:t>Step 1:</w:t>
+        <w:t>Priority:</w:t>
       </w:r>
       <w:r>
         <w:rPr>
@@ -910,13 +1132,13 @@
         <w:rPr>
           <w:lang w:val="en-CA"/>
         </w:rPr>
-        <w:t>Check which areas are unlocked, and use that to add to the array of possible locations if needed.</w:t>
+        <w:t>3</w:t>
       </w:r>
     </w:p>
     <w:p>
       <w:pPr>
         <w:spacing w:after="0"/>
-        <w:ind w:left="2160"/>
+        <w:ind w:left="720"/>
       </w:pPr>
       <w:r>
         <w:rPr>
@@ -924,7 +1146,7 @@
           <w:bCs/>
           <w:lang w:val="en-CA"/>
         </w:rPr>
-        <w:t>Step 2:</w:t>
+        <w:t>ID:</w:t>
       </w:r>
       <w:r>
         <w:rPr>
@@ -936,179 +1158,7 @@
         <w:rPr>
           <w:lang w:val="en-CA"/>
         </w:rPr>
-        <w:t>Iterate once through the spawn position array (looping back to the start if the end of the array is passed), and return that Vector2 position.</w:t>
-      </w:r>
-    </w:p>
-    <w:p>
-      <w:pPr>
-        <w:spacing w:after="0"/>
-        <w:ind w:left="2160"/>
-      </w:pPr>
-      <w:r>
-        <w:rPr>
-          <w:b/>
-          <w:bCs/>
-          <w:lang w:val="en-CA"/>
-        </w:rPr>
-        <w:t>Step 3:</w:t>
-      </w:r>
-      <w:r>
-        <w:rPr>
-          <w:lang w:val="en-CA"/>
-        </w:rPr>
-        <w:t xml:space="preserve"> </w:t>
-      </w:r>
-      <w:r>
-        <w:rPr>
-          <w:lang w:val="en-CA"/>
-        </w:rPr>
-        <w:t xml:space="preserve">Get the current player object from the </w:t>
-      </w:r>
-      <w:proofErr w:type="spellStart"/>
-      <w:r>
-        <w:rPr>
-          <w:lang w:val="en-CA"/>
-        </w:rPr>
-        <w:t>GameManager</w:t>
-      </w:r>
-      <w:proofErr w:type="spellEnd"/>
-      <w:r>
-        <w:rPr>
-          <w:lang w:val="en-CA"/>
-        </w:rPr>
-        <w:t xml:space="preserve"> (which is dynamic binding, as this object may be of type </w:t>
-      </w:r>
-      <w:proofErr w:type="spellStart"/>
-      <w:r>
-        <w:rPr>
-          <w:lang w:val="en-CA"/>
-        </w:rPr>
-        <w:t>SurvivalPlayer</w:t>
-      </w:r>
-      <w:proofErr w:type="spellEnd"/>
-      <w:r>
-        <w:rPr>
-          <w:lang w:val="en-CA"/>
-        </w:rPr>
-        <w:t xml:space="preserve"> or </w:t>
-      </w:r>
-      <w:proofErr w:type="spellStart"/>
-      <w:r>
-        <w:rPr>
-          <w:lang w:val="en-CA"/>
-        </w:rPr>
-        <w:t>BCPlayer</w:t>
-      </w:r>
-      <w:proofErr w:type="spellEnd"/>
-      <w:r>
-        <w:rPr>
-          <w:lang w:val="en-CA"/>
-        </w:rPr>
-        <w:t xml:space="preserve"> at runtime), and check its location.</w:t>
-      </w:r>
-    </w:p>
-    <w:p>
-      <w:pPr>
-        <w:spacing w:after="0"/>
-        <w:ind w:left="2160"/>
-      </w:pPr>
-      <w:r>
-        <w:rPr>
-          <w:b/>
-          <w:bCs/>
-          <w:lang w:val="en-CA"/>
-        </w:rPr>
-        <w:t>Step 4:</w:t>
-      </w:r>
-      <w:r>
-        <w:rPr>
-          <w:lang w:val="en-CA"/>
-        </w:rPr>
-        <w:t xml:space="preserve"> </w:t>
-      </w:r>
-      <w:r>
-        <w:rPr>
-          <w:lang w:val="en-CA"/>
-        </w:rPr>
-        <w:t>If the chosen spawn location is too far from the player, repeat step 2.</w:t>
-      </w:r>
-    </w:p>
-    <w:p>
-      <w:pPr>
-        <w:spacing w:after="0"/>
-        <w:ind w:left="1440"/>
-      </w:pPr>
-      <w:r>
-        <w:rPr>
-          <w:b/>
-          <w:bCs/>
-          <w:lang w:val="en-CA"/>
-        </w:rPr>
-        <w:t>Post conditions:</w:t>
-      </w:r>
-      <w:r>
-        <w:rPr>
-          <w:lang w:val="en-CA"/>
-        </w:rPr>
-        <w:t xml:space="preserve"> The next zombie in the wave will be spawned from this position</w:t>
-      </w:r>
-      <w:r>
-        <w:rPr>
-          <w:lang w:val="en-CA"/>
-        </w:rPr>
-        <w:t xml:space="preserve">. </w:t>
-      </w:r>
-    </w:p>
-    <w:p>
-      <w:pPr>
-        <w:spacing w:after="0"/>
-        <w:ind w:left="1440"/>
-      </w:pPr>
-      <w:r>
-        <w:rPr>
-          <w:b/>
-          <w:bCs/>
-          <w:lang w:val="en-CA"/>
-        </w:rPr>
-        <w:t>Priority:</w:t>
-      </w:r>
-      <w:r>
-        <w:rPr>
-          <w:lang w:val="en-CA"/>
-        </w:rPr>
-        <w:t xml:space="preserve"> </w:t>
-      </w:r>
-      <w:r>
-        <w:rPr>
-          <w:lang w:val="en-CA"/>
-        </w:rPr>
-        <w:t>3</w:t>
-      </w:r>
-    </w:p>
-    <w:p>
-      <w:pPr>
-        <w:spacing w:after="0"/>
-        <w:ind w:left="720"/>
-      </w:pPr>
-      <w:r>
-        <w:rPr>
-          <w:b/>
-          <w:bCs/>
-          <w:lang w:val="en-CA"/>
-        </w:rPr>
-        <w:t>ID:</w:t>
-      </w:r>
-      <w:r>
-        <w:rPr>
-          <w:lang w:val="en-CA"/>
-        </w:rPr>
-        <w:t xml:space="preserve"> </w:t>
-      </w:r>
-      <w:r>
-        <w:rPr>
-          <w:lang w:val="en-CA"/>
-        </w:rPr>
-        <w:t>Z1</w:t>
+        <w:t>CS2</w:t>
       </w:r>
     </w:p>
     <w:p>
@@ -1132,22 +1182,30 @@
         <w:ind w:left="1440"/>
       </w:pPr>
       <w:r>
+        <w:t>Data Flow Diagrams</w:t>
+      </w:r>
+    </w:p>
+    <w:p>
+      <w:pPr>
+        <w:ind w:left="720"/>
         <w:rPr>
           <w:noProof/>
         </w:rPr>
+      </w:pPr>
+      <w:r>
         <w:drawing>
-          <wp:anchor distT="0" distB="0" distL="114300" distR="114300" simplePos="0" relativeHeight="251658240" behindDoc="0" locked="0" layoutInCell="1" allowOverlap="1" wp14:anchorId="2E356B34" wp14:editId="613A6BAE">
+          <wp:anchor distT="0" distB="0" distL="114300" distR="114300" simplePos="0" relativeHeight="251658240" behindDoc="0" locked="0" layoutInCell="1" allowOverlap="1" wp14:anchorId="04C9F16D" wp14:editId="51AA71DC">
             <wp:simplePos x="0" y="0"/>
             <wp:positionH relativeFrom="column">
-              <wp:posOffset>99060</wp:posOffset>
+              <wp:posOffset>15875</wp:posOffset>
             </wp:positionH>
             <wp:positionV relativeFrom="paragraph">
-              <wp:posOffset>336550</wp:posOffset>
+              <wp:posOffset>208280</wp:posOffset>
             </wp:positionV>
-            <wp:extent cx="5943600" cy="3430270"/>
-            <wp:effectExtent l="0" t="0" r="0" b="0"/>
+            <wp:extent cx="6106160" cy="3590925"/>
+            <wp:effectExtent l="0" t="0" r="8890" b="9525"/>
             <wp:wrapSquare wrapText="bothSides"/>
-            <wp:docPr id="2" name="Picture 2" descr="Diagram&#10;&#10;Description automatically generated"/>
+            <wp:docPr id="1" name="Picture 1" descr="Diagram&#10;&#10;Description automatically generated"/>
             <wp:cNvGraphicFramePr>
               <a:graphicFrameLocks xmlns:a="http://schemas.openxmlformats.org/drawingml/2006/main" noChangeAspect="1"/>
             </wp:cNvGraphicFramePr>
@@ -1155,7 +1213,7 @@
               <a:graphicData uri="http://schemas.openxmlformats.org/drawingml/2006/picture">
                 <pic:pic xmlns:pic="http://schemas.openxmlformats.org/drawingml/2006/picture">
                   <pic:nvPicPr>
-                    <pic:cNvPr id="2" name="Picture 2" descr="Diagram&#10;&#10;Description automatically generated"/>
+                    <pic:cNvPr id="1" name="Picture 1" descr="Diagram&#10;&#10;Description automatically generated"/>
                     <pic:cNvPicPr/>
                   </pic:nvPicPr>
                   <pic:blipFill>
@@ -1173,7 +1231,7 @@
                   <pic:spPr>
                     <a:xfrm>
                       <a:off x="0" y="0"/>
-                      <a:ext cx="5943600" cy="3430270"/>
+                      <a:ext cx="6106160" cy="3590925"/>
                     </a:xfrm>
                     <a:prstGeom prst="rect">
                       <a:avLst/>
@@ -1182,20 +1240,15 @@
                 </pic:pic>
               </a:graphicData>
             </a:graphic>
+            <wp14:sizeRelH relativeFrom="margin">
+              <wp14:pctWidth>0</wp14:pctWidth>
+            </wp14:sizeRelH>
+            <wp14:sizeRelV relativeFrom="margin">
+              <wp14:pctHeight>0</wp14:pctHeight>
+            </wp14:sizeRelV>
           </wp:anchor>
         </w:drawing>
       </w:r>
-      <w:r>
-        <w:t>Data Flow Diagrams</w:t>
-      </w:r>
-    </w:p>
-    <w:p>
-      <w:pPr>
-        <w:ind w:left="720"/>
-        <w:rPr>
-          <w:noProof/>
-        </w:rPr>
-      </w:pPr>
     </w:p>
     <w:p>
       <w:pPr>
@@ -1354,7 +1407,15 @@
         <w:t>0</w:t>
       </w:r>
       <w:r>
-        <w:t>) { if (time %</w:t>
+        <w:t xml:space="preserve">) </w:t>
+      </w:r>
+      <w:proofErr w:type="gramStart"/>
+      <w:r>
+        <w:t>{ if</w:t>
+      </w:r>
+      <w:proofErr w:type="gramEnd"/>
+      <w:r>
+        <w:t xml:space="preserve"> (time %</w:t>
       </w:r>
       <w:r>
         <w:t xml:space="preserve"> 5 == 0) { </w:t>
@@ -1428,7 +1489,11 @@
         <w:t>== 0)</w:t>
       </w:r>
       <w:r>
-        <w:t xml:space="preserve"> { </w:t>
+        <w:t xml:space="preserve"> </w:t>
+      </w:r>
+      <w:proofErr w:type="gramStart"/>
+      <w:r>
+        <w:t xml:space="preserve">{ </w:t>
       </w:r>
       <w:proofErr w:type="spellStart"/>
       <w:r>
@@ -1441,6 +1506,7 @@
         <w:t>ave</w:t>
       </w:r>
       <w:proofErr w:type="spellEnd"/>
+      <w:proofErr w:type="gramEnd"/>
       <w:r>
         <w:t>()</w:t>
       </w:r>
@@ -1475,12 +1541,17 @@
         <w:t xml:space="preserve">If it’s time, check the </w:t>
       </w:r>
       <w:proofErr w:type="spellStart"/>
+      <w:proofErr w:type="gramStart"/>
       <w:r>
         <w:t>getNextSpawnLocation</w:t>
       </w:r>
       <w:proofErr w:type="spellEnd"/>
       <w:r>
-        <w:t>() function for the Vector2 coordinate where the next zombie should be spawned.</w:t>
+        <w:t>(</w:t>
+      </w:r>
+      <w:proofErr w:type="gramEnd"/>
+      <w:r>
+        <w:t>) function for the Vector2 coordinate where the next zombie should be spawned.</w:t>
       </w:r>
     </w:p>
     <w:p>
@@ -1527,15 +1598,17 @@
         <w:t xml:space="preserve">This way the zombies are spread out throughout the map, and when new areas are unlocked, the </w:t>
       </w:r>
       <w:proofErr w:type="spellStart"/>
+      <w:proofErr w:type="gramStart"/>
       <w:r>
         <w:t>getNextSpawnLocation</w:t>
       </w:r>
       <w:proofErr w:type="spellEnd"/>
       <w:r>
-        <w:t>()</w:t>
-      </w:r>
-      <w:r>
-        <w:t xml:space="preserve"> decides which ones should take priority.</w:t>
+        <w:t>(</w:t>
+      </w:r>
+      <w:proofErr w:type="gramEnd"/>
+      <w:r>
+        <w:t>) decides which ones should take priority.</w:t>
       </w:r>
     </w:p>
     <w:p>
@@ -1550,12 +1623,17 @@
         <w:t xml:space="preserve">If an event occurs prompting a boss fight, then </w:t>
       </w:r>
       <w:proofErr w:type="spellStart"/>
+      <w:proofErr w:type="gramStart"/>
       <w:r>
         <w:t>spawnBossWave</w:t>
       </w:r>
       <w:proofErr w:type="spellEnd"/>
       <w:r>
-        <w:t xml:space="preserve">() will be called by the next </w:t>
+        <w:t>(</w:t>
+      </w:r>
+      <w:proofErr w:type="gramEnd"/>
+      <w:r>
+        <w:t xml:space="preserve">) will be called by the next </w:t>
       </w:r>
       <w:proofErr w:type="spellStart"/>
       <w:r>
@@ -1924,10 +2002,7 @@
         <w:t>The player must not collide with the detector feature, or the trial fails. For each trial, if the detector was not collided with for 0.3 seconds, the trial is considered successful.</w:t>
       </w:r>
       <w:r>
-        <w:t xml:space="preserve"> </w:t>
-      </w:r>
-      <w:r>
-        <w:t xml:space="preserve">Trial results will be printed to a file with the format: </w:t>
+        <w:t xml:space="preserve"> Trial results will be printed to a file with the format: </w:t>
       </w:r>
       <w:r>
         <w:rPr>
@@ -1991,49 +2066,7 @@
           <w:b/>
           <w:bCs/>
         </w:rPr>
-        <w:t xml:space="preserve">Spawn a player object </w:t>
-      </w:r>
-      <w:r>
-        <w:rPr>
-          <w:b/>
-          <w:bCs/>
-        </w:rPr>
-        <w:t xml:space="preserve">in the center of </w:t>
-      </w:r>
-      <w:r>
-        <w:rPr>
-          <w:b/>
-          <w:bCs/>
-        </w:rPr>
-        <w:t xml:space="preserve">a boundary wall with a large detector on </w:t>
-      </w:r>
-      <w:r>
-        <w:rPr>
-          <w:b/>
-          <w:bCs/>
-        </w:rPr>
-        <w:t>both</w:t>
-      </w:r>
-      <w:r>
-        <w:rPr>
-          <w:b/>
-          <w:bCs/>
-        </w:rPr>
-        <w:t xml:space="preserve"> side</w:t>
-      </w:r>
-      <w:r>
-        <w:rPr>
-          <w:b/>
-          <w:bCs/>
-        </w:rPr>
-        <w:t>s</w:t>
-      </w:r>
-      <w:r>
-        <w:rPr>
-          <w:b/>
-          <w:bCs/>
-        </w:rPr>
-        <w:t>.</w:t>
+        <w:t>Spawn a player object in the center of a boundary wall with a large detector on both sides.</w:t>
       </w:r>
     </w:p>
     <w:p>
@@ -2057,28 +2090,7 @@
         </w:numPr>
       </w:pPr>
       <w:r>
-        <w:t xml:space="preserve">Input: Vector2 starting from (0.1, 0.1), </w:t>
-      </w:r>
-      <w:r>
-        <w:t>increasing each trial by (0, 0</w:t>
-      </w:r>
-      <w:r>
-        <w:t>.1</w:t>
-      </w:r>
-      <w:r>
-        <w:t>) to (</w:t>
-      </w:r>
-      <w:r>
-        <w:t>0.1</w:t>
-      </w:r>
-      <w:r>
-        <w:t>,</w:t>
-      </w:r>
-      <w:r>
-        <w:t xml:space="preserve"> 5</w:t>
-      </w:r>
-      <w:r>
-        <w:t>0)</w:t>
+        <w:t>Input: Vector2 starting from (0.1, 0.1), increasing each trial by (0, 0.1) to (0.1, 50)</w:t>
       </w:r>
     </w:p>
     <w:p>
@@ -2108,13 +2120,7 @@
         <w:ind w:left="1440"/>
       </w:pPr>
       <w:r>
-        <w:t>The player must not collide with the detector feature, or the trial fails. For each trial, if the detector was not collided with for 0.3 seconds, the trial is considered successful.</w:t>
-      </w:r>
-      <w:r>
-        <w:t xml:space="preserve"> </w:t>
-      </w:r>
-      <w:r>
-        <w:t xml:space="preserve">Trial results will be printed to a file with the format: </w:t>
+        <w:t xml:space="preserve">The player must not collide with the detector feature, or the trial fails. For each trial, if the detector was not collided with for 0.3 seconds, the trial is considered successful. Trial results will be printed to a file with the format: </w:t>
       </w:r>
       <w:r>
         <w:rPr>

</xml_diff>